<commit_message>
Added optimization practice; improved instructions
</commit_message>
<xml_diff>
--- a/docs/Feedback for Gabe 5.1.docx
+++ b/docs/Feedback for Gabe 5.1.docx
@@ -1,6 +1,6 @@
 
 <file path=word/document.xml><?xml version="1.0" encoding="utf-8"?>
-<w:document xmlns:wpc="http://schemas.microsoft.com/office/word/2010/wordprocessingCanvas" xmlns:cx="http://schemas.microsoft.com/office/drawing/2014/chartex" xmlns:cx1="http://schemas.microsoft.com/office/drawing/2015/9/8/chartex" xmlns:cx2="http://schemas.microsoft.com/office/drawing/2015/10/21/chartex" xmlns:cx3="http://schemas.microsoft.com/office/drawing/2016/5/9/chartex" xmlns:cx4="http://schemas.microsoft.com/office/drawing/2016/5/10/chartex" xmlns:cx5="http://schemas.microsoft.com/office/drawing/2016/5/11/chartex" xmlns:cx6="http://schemas.microsoft.com/office/drawing/2016/5/12/chartex" xmlns:cx7="http://schemas.microsoft.com/office/drawing/2016/5/13/chartex" xmlns:cx8="http://schemas.microsoft.com/office/drawing/2016/5/14/chartex" xmlns:mc="http://schemas.openxmlformats.org/markup-compatibility/2006" xmlns:aink="http://schemas.microsoft.com/office/drawing/2016/ink" xmlns:am3d="http://schemas.microsoft.com/office/drawing/2017/model3d" xmlns:o="urn:schemas-microsoft-com:office:office" xmlns:r="http://schemas.openxmlformats.org/officeDocument/2006/relationships" xmlns:m="http://schemas.openxmlformats.org/officeDocument/2006/math" xmlns:v="urn:schemas-microsoft-com:vml" xmlns:wp14="http://schemas.microsoft.com/office/word/2010/wordprocessingDrawing" xmlns:wp="http://schemas.openxmlformats.org/drawingml/2006/wordprocessingDrawing" xmlns:w10="urn:schemas-microsoft-com:office:word" xmlns:w="http://schemas.openxmlformats.org/wordprocessingml/2006/main" xmlns:w14="http://schemas.microsoft.com/office/word/2010/wordml" xmlns:w15="http://schemas.microsoft.com/office/word/2012/wordml" xmlns:w16cid="http://schemas.microsoft.com/office/word/2016/wordml/cid" xmlns:w16se="http://schemas.microsoft.com/office/word/2015/wordml/symex" xmlns:wpg="http://schemas.microsoft.com/office/word/2010/wordprocessingGroup" xmlns:wpi="http://schemas.microsoft.com/office/word/2010/wordprocessingInk" xmlns:wne="http://schemas.microsoft.com/office/word/2006/wordml" xmlns:wps="http://schemas.microsoft.com/office/word/2010/wordprocessingShape" mc:Ignorable="w14 w15 w16se w16cid wp14">
+<w:document xmlns:wpc="http://schemas.microsoft.com/office/word/2010/wordprocessingCanvas" xmlns:mo="http://schemas.microsoft.com/office/mac/office/2008/main" xmlns:mc="http://schemas.openxmlformats.org/markup-compatibility/2006" xmlns:mv="urn:schemas-microsoft-com:mac:vml" xmlns:o="urn:schemas-microsoft-com:office:office" xmlns:r="http://schemas.openxmlformats.org/officeDocument/2006/relationships" xmlns:m="http://schemas.openxmlformats.org/officeDocument/2006/math" xmlns:v="urn:schemas-microsoft-com:vml" xmlns:wp14="http://schemas.microsoft.com/office/word/2010/wordprocessingDrawing" xmlns:wp="http://schemas.openxmlformats.org/drawingml/2006/wordprocessingDrawing" xmlns:w10="urn:schemas-microsoft-com:office:word" xmlns:w="http://schemas.openxmlformats.org/wordprocessingml/2006/main" xmlns:w14="http://schemas.microsoft.com/office/word/2010/wordml" xmlns:w15="http://schemas.microsoft.com/office/word/2012/wordml" xmlns:wpg="http://schemas.microsoft.com/office/word/2010/wordprocessingGroup" xmlns:wpi="http://schemas.microsoft.com/office/word/2010/wordprocessingInk" xmlns:wne="http://schemas.microsoft.com/office/word/2006/wordml" xmlns:wps="http://schemas.microsoft.com/office/word/2010/wordprocessingShape" mc:Ignorable="w14 w15 wp14">
   <w:body>
     <w:p>
       <w:pPr>
@@ -59,31 +59,7 @@
           <w:sz w:val="22"/>
           <w:szCs w:val="22"/>
         </w:rPr>
-        <w:t>Small thing: why is the font for cryptography smaller? Suggest going for consistency (and make headings, e.g. “Review” all the same size/</w:t>
-      </w:r>
-      <w:proofErr w:type="spellStart"/>
-      <w:r>
-        <w:rPr>
-          <w:rFonts w:ascii="Arial" w:hAnsi="Arial" w:cs="Arial"/>
-          <w:b w:val="0"/>
-          <w:bCs w:val="0"/>
-          <w:color w:val="212529"/>
-          <w:sz w:val="22"/>
-          <w:szCs w:val="22"/>
-        </w:rPr>
-        <w:t>color</w:t>
-      </w:r>
-      <w:proofErr w:type="spellEnd"/>
-      <w:r>
-        <w:rPr>
-          <w:rFonts w:ascii="Arial" w:hAnsi="Arial" w:cs="Arial"/>
-          <w:b w:val="0"/>
-          <w:bCs w:val="0"/>
-          <w:color w:val="212529"/>
-          <w:sz w:val="22"/>
-          <w:szCs w:val="22"/>
-        </w:rPr>
-        <w:t>).</w:t>
+        <w:t>Small thing: why is the font for cryptography smaller? Suggest going for consistency (and make headings, e.g. “Review” all the same size/color).</w:t>
       </w:r>
     </w:p>
     <w:p>
@@ -109,6 +85,7 @@
           <w:color w:val="212529"/>
           <w:sz w:val="22"/>
           <w:szCs w:val="22"/>
+          <w:lang w:val="en-US" w:eastAsia="en-US"/>
         </w:rPr>
         <w:drawing>
           <wp:inline distT="0" distB="0" distL="0" distR="0" wp14:anchorId="03026B86" wp14:editId="49BD08EC">
@@ -562,43 +539,13 @@
           <w:b/>
         </w:rPr>
         <w:lastRenderedPageBreak/>
-        <w:t xml:space="preserve">I was able to click the “submit” button without </w:t>
-      </w:r>
-      <w:proofErr w:type="gramStart"/>
-      <w:r>
-        <w:rPr>
-          <w:rFonts w:ascii="Arial" w:hAnsi="Arial" w:cs="Arial"/>
-          <w:b/>
-        </w:rPr>
-        <w:t>actually putting</w:t>
-      </w:r>
-      <w:proofErr w:type="gramEnd"/>
-      <w:r>
-        <w:rPr>
-          <w:rFonts w:ascii="Arial" w:hAnsi="Arial" w:cs="Arial"/>
-          <w:b/>
-        </w:rPr>
-        <w:t xml:space="preserve"> a number in.</w:t>
-      </w:r>
-      <w:r>
-        <w:rPr>
-          <w:rFonts w:ascii="Arial" w:hAnsi="Arial" w:cs="Arial"/>
-        </w:rPr>
-        <w:t xml:space="preserve"> Make it so that to </w:t>
-      </w:r>
-      <w:proofErr w:type="gramStart"/>
-      <w:r>
-        <w:rPr>
-          <w:rFonts w:ascii="Arial" w:hAnsi="Arial" w:cs="Arial"/>
-        </w:rPr>
-        <w:t>continue on</w:t>
-      </w:r>
-      <w:proofErr w:type="gramEnd"/>
-      <w:r>
-        <w:rPr>
-          <w:rFonts w:ascii="Arial" w:hAnsi="Arial" w:cs="Arial"/>
-        </w:rPr>
-        <w:t>, people have to guess a number between 0 and 300.</w:t>
+        <w:t>I was able to click the “submit” button without actually putting a number in.</w:t>
+      </w:r>
+      <w:r>
+        <w:rPr>
+          <w:rFonts w:ascii="Arial" w:hAnsi="Arial" w:cs="Arial"/>
+        </w:rPr>
+        <w:t xml:space="preserve"> Make it so that to continue on, people have to guess a number between 0 and 300.</w:t>
       </w:r>
     </w:p>
     <w:p>
@@ -741,7 +688,6 @@
         <w:rPr>
           <w:rFonts w:ascii="Arial" w:hAnsi="Arial" w:cs="Arial"/>
           <w:noProof/>
-          <w:lang w:val="en-GB" w:eastAsia="en-GB"/>
         </w:rPr>
         <w:drawing>
           <wp:inline distT="0" distB="0" distL="0" distR="0" wp14:anchorId="4DC62ECE" wp14:editId="563F6D5D">
@@ -966,10 +912,12 @@
           <w:szCs w:val="22"/>
         </w:rPr>
       </w:pPr>
+      <w:bookmarkStart w:id="0" w:name="_GoBack"/>
       <w:r>
         <w:rPr>
           <w:rFonts w:ascii="Arial" w:hAnsi="Arial" w:cs="Arial"/>
           <w:noProof/>
+          <w:lang w:val="en-US" w:eastAsia="en-US"/>
         </w:rPr>
         <w:drawing>
           <wp:inline distT="0" distB="0" distL="0" distR="0" wp14:anchorId="2B25C453" wp14:editId="5F716C9A">
@@ -1020,6 +968,7 @@
           </wp:inline>
         </w:drawing>
       </w:r>
+      <w:bookmarkEnd w:id="0"/>
     </w:p>
     <w:p>
       <w:pPr>
@@ -1038,6 +987,7 @@
         <w:rPr>
           <w:rFonts w:ascii="Arial" w:hAnsi="Arial" w:cs="Arial"/>
           <w:noProof/>
+          <w:lang w:val="en-US" w:eastAsia="en-US"/>
         </w:rPr>
         <w:lastRenderedPageBreak/>
         <w:drawing>
@@ -1299,39 +1249,17 @@
           <w:sz w:val="22"/>
           <w:szCs w:val="22"/>
         </w:rPr>
-        <w:t>enter a number between 0 and 300</w:t>
-      </w:r>
-      <w:proofErr w:type="gramStart"/>
-      <w:r>
-        <w:rPr>
-          <w:rFonts w:ascii="Arial" w:hAnsi="Arial" w:cs="Arial"/>
-          <w:b w:val="0"/>
-          <w:bCs w:val="0"/>
-          <w:sz w:val="22"/>
-          <w:szCs w:val="22"/>
-        </w:rPr>
-        <w:t>…</w:t>
-      </w:r>
-      <w:r>
-        <w:rPr>
-          <w:rFonts w:ascii="Arial" w:hAnsi="Arial" w:cs="Arial"/>
-          <w:b w:val="0"/>
-          <w:bCs w:val="0"/>
-          <w:sz w:val="22"/>
-          <w:szCs w:val="22"/>
-        </w:rPr>
-        <w:t>[</w:t>
-      </w:r>
-      <w:proofErr w:type="gramEnd"/>
-      <w:r>
-        <w:rPr>
-          <w:rFonts w:ascii="Arial" w:hAnsi="Arial" w:cs="Arial"/>
-          <w:b w:val="0"/>
-          <w:bCs w:val="0"/>
-          <w:sz w:val="22"/>
-          <w:szCs w:val="22"/>
-        </w:rPr>
-        <w:t>use Function A]</w:t>
+        <w:t>enter a number between 0 and 300…</w:t>
+      </w:r>
+      <w:r>
+        <w:rPr>
+          <w:rFonts w:ascii="Arial" w:hAnsi="Arial" w:cs="Arial"/>
+          <w:b w:val="0"/>
+          <w:bCs w:val="0"/>
+          <w:sz w:val="22"/>
+          <w:szCs w:val="22"/>
+        </w:rPr>
+        <w:t>[use Function A]</w:t>
       </w:r>
     </w:p>
     <w:p>
@@ -1469,29 +1397,7 @@
           <w:sz w:val="22"/>
           <w:szCs w:val="22"/>
         </w:rPr>
-        <w:t>. Each time, there will be a different underlying relationship</w:t>
-      </w:r>
-      <w:proofErr w:type="gramStart"/>
-      <w:r>
-        <w:rPr>
-          <w:rFonts w:ascii="Arial" w:hAnsi="Arial" w:cs="Arial"/>
-          <w:b w:val="0"/>
-          <w:bCs w:val="0"/>
-          <w:sz w:val="22"/>
-          <w:szCs w:val="22"/>
-        </w:rPr>
-        <w:t xml:space="preserve">. </w:t>
-      </w:r>
-      <w:proofErr w:type="gramEnd"/>
-      <w:r>
-        <w:rPr>
-          <w:rFonts w:ascii="Arial" w:hAnsi="Arial" w:cs="Arial"/>
-          <w:b w:val="0"/>
-          <w:bCs w:val="0"/>
-          <w:sz w:val="22"/>
-          <w:szCs w:val="22"/>
-        </w:rPr>
-        <w:t>Each time, you will have 9 guesses to try to find a number that gives you a big value in return</w:t>
+        <w:t>. Each time, there will be a different underlying relationship. Each time, you will have 9 guesses to try to find a number that gives you a big value in return</w:t>
       </w:r>
       <w:r>
         <w:rPr>
@@ -1607,29 +1513,7 @@
           <w:sz w:val="22"/>
           <w:szCs w:val="22"/>
         </w:rPr>
-        <w:t xml:space="preserve">After people do the first function (e.g. function D) and submit an answer, they get page that lets them know how many tasks they </w:t>
-      </w:r>
-      <w:proofErr w:type="gramStart"/>
-      <w:r>
-        <w:rPr>
-          <w:rFonts w:ascii="Arial" w:hAnsi="Arial" w:cs="Arial"/>
-          <w:b w:val="0"/>
-          <w:bCs w:val="0"/>
-          <w:sz w:val="22"/>
-          <w:szCs w:val="22"/>
-        </w:rPr>
-        <w:t>have to</w:t>
-      </w:r>
-      <w:proofErr w:type="gramEnd"/>
-      <w:r>
-        <w:rPr>
-          <w:rFonts w:ascii="Arial" w:hAnsi="Arial" w:cs="Arial"/>
-          <w:b w:val="0"/>
-          <w:bCs w:val="0"/>
-          <w:sz w:val="22"/>
-          <w:szCs w:val="22"/>
-        </w:rPr>
-        <w:t xml:space="preserve"> go:</w:t>
+        <w:t>After people do the first function (e.g. function D) and submit an answer, they get page that lets them know how many tasks they have to go:</w:t>
       </w:r>
     </w:p>
     <w:p>
@@ -1738,6 +1622,7 @@
           <w:noProof/>
           <w:sz w:val="22"/>
           <w:szCs w:val="22"/>
+          <w:lang w:val="en-US" w:eastAsia="en-US"/>
         </w:rPr>
         <w:drawing>
           <wp:inline distT="0" distB="0" distL="0" distR="0" wp14:anchorId="7A24A02B" wp14:editId="5D8DAAD0">
@@ -1826,8 +1711,6 @@
         </w:rPr>
         <w:t xml:space="preserve">: make sure we don’t </w:t>
       </w:r>
-      <w:bookmarkStart w:id="0" w:name="_GoBack"/>
-      <w:bookmarkEnd w:id="0"/>
       <w:r>
         <w:rPr>
           <w:rFonts w:ascii="Arial" w:hAnsi="Arial" w:cs="Arial"/>
@@ -2161,31 +2044,7 @@
           <w:sz w:val="22"/>
           <w:szCs w:val="22"/>
         </w:rPr>
-        <w:t xml:space="preserve">This is </w:t>
-      </w:r>
-      <w:proofErr w:type="gramStart"/>
-      <w:r>
-        <w:rPr>
-          <w:rFonts w:ascii="Arial" w:hAnsi="Arial" w:cs="Arial"/>
-          <w:b w:val="0"/>
-          <w:bCs w:val="0"/>
-          <w:color w:val="7F7F7F" w:themeColor="text1" w:themeTint="80"/>
-          <w:sz w:val="22"/>
-          <w:szCs w:val="22"/>
-        </w:rPr>
-        <w:t>exactly the same</w:t>
-      </w:r>
-      <w:proofErr w:type="gramEnd"/>
-      <w:r>
-        <w:rPr>
-          <w:rFonts w:ascii="Arial" w:hAnsi="Arial" w:cs="Arial"/>
-          <w:b w:val="0"/>
-          <w:bCs w:val="0"/>
-          <w:color w:val="7F7F7F" w:themeColor="text1" w:themeTint="80"/>
-          <w:sz w:val="22"/>
-          <w:szCs w:val="22"/>
-        </w:rPr>
-        <w:t xml:space="preserve"> as the ‘cryptography task’ you </w:t>
+        <w:t xml:space="preserve">This is exactly the same as the ‘cryptography task’ you </w:t>
       </w:r>
       <w:r>
         <w:rPr>
@@ -3223,6 +3082,7 @@
           <w:noProof/>
           <w:sz w:val="22"/>
           <w:szCs w:val="22"/>
+          <w:lang w:val="en-US" w:eastAsia="en-US"/>
         </w:rPr>
         <w:drawing>
           <wp:inline distT="0" distB="0" distL="0" distR="0" wp14:anchorId="7731B66A" wp14:editId="492FF2EC">
@@ -3308,8 +3168,8 @@
 </file>
 
 <file path=word/numbering.xml><?xml version="1.0" encoding="utf-8"?>
-<w:numbering xmlns:wpc="http://schemas.microsoft.com/office/word/2010/wordprocessingCanvas" xmlns:cx="http://schemas.microsoft.com/office/drawing/2014/chartex" xmlns:cx1="http://schemas.microsoft.com/office/drawing/2015/9/8/chartex" xmlns:cx2="http://schemas.microsoft.com/office/drawing/2015/10/21/chartex" xmlns:cx3="http://schemas.microsoft.com/office/drawing/2016/5/9/chartex" xmlns:cx4="http://schemas.microsoft.com/office/drawing/2016/5/10/chartex" xmlns:cx5="http://schemas.microsoft.com/office/drawing/2016/5/11/chartex" xmlns:cx6="http://schemas.microsoft.com/office/drawing/2016/5/12/chartex" xmlns:cx7="http://schemas.microsoft.com/office/drawing/2016/5/13/chartex" xmlns:cx8="http://schemas.microsoft.com/office/drawing/2016/5/14/chartex" xmlns:mc="http://schemas.openxmlformats.org/markup-compatibility/2006" xmlns:aink="http://schemas.microsoft.com/office/drawing/2016/ink" xmlns:am3d="http://schemas.microsoft.com/office/drawing/2017/model3d" xmlns:o="urn:schemas-microsoft-com:office:office" xmlns:r="http://schemas.openxmlformats.org/officeDocument/2006/relationships" xmlns:m="http://schemas.openxmlformats.org/officeDocument/2006/math" xmlns:v="urn:schemas-microsoft-com:vml" xmlns:wp14="http://schemas.microsoft.com/office/word/2010/wordprocessingDrawing" xmlns:wp="http://schemas.openxmlformats.org/drawingml/2006/wordprocessingDrawing" xmlns:w10="urn:schemas-microsoft-com:office:word" xmlns:w="http://schemas.openxmlformats.org/wordprocessingml/2006/main" xmlns:w14="http://schemas.microsoft.com/office/word/2010/wordml" xmlns:w15="http://schemas.microsoft.com/office/word/2012/wordml" xmlns:w16cid="http://schemas.microsoft.com/office/word/2016/wordml/cid" xmlns:w16se="http://schemas.microsoft.com/office/word/2015/wordml/symex" xmlns:wpg="http://schemas.microsoft.com/office/word/2010/wordprocessingGroup" xmlns:wpi="http://schemas.microsoft.com/office/word/2010/wordprocessingInk" xmlns:wne="http://schemas.microsoft.com/office/word/2006/wordml" xmlns:wps="http://schemas.microsoft.com/office/word/2010/wordprocessingShape" mc:Ignorable="w14 w15 w16se w16cid wp14">
-  <w:abstractNum w:abstractNumId="0" w15:restartNumberingAfterBreak="0">
+<w:numbering xmlns:wpc="http://schemas.microsoft.com/office/word/2010/wordprocessingCanvas" xmlns:mo="http://schemas.microsoft.com/office/mac/office/2008/main" xmlns:mc="http://schemas.openxmlformats.org/markup-compatibility/2006" xmlns:mv="urn:schemas-microsoft-com:mac:vml" xmlns:o="urn:schemas-microsoft-com:office:office" xmlns:r="http://schemas.openxmlformats.org/officeDocument/2006/relationships" xmlns:m="http://schemas.openxmlformats.org/officeDocument/2006/math" xmlns:v="urn:schemas-microsoft-com:vml" xmlns:wp14="http://schemas.microsoft.com/office/word/2010/wordprocessingDrawing" xmlns:wp="http://schemas.openxmlformats.org/drawingml/2006/wordprocessingDrawing" xmlns:w10="urn:schemas-microsoft-com:office:word" xmlns:w="http://schemas.openxmlformats.org/wordprocessingml/2006/main" xmlns:w14="http://schemas.microsoft.com/office/word/2010/wordml" xmlns:w15="http://schemas.microsoft.com/office/word/2012/wordml" xmlns:wpg="http://schemas.microsoft.com/office/word/2010/wordprocessingGroup" xmlns:wpi="http://schemas.microsoft.com/office/word/2010/wordprocessingInk" xmlns:wne="http://schemas.microsoft.com/office/word/2006/wordml" xmlns:wps="http://schemas.microsoft.com/office/word/2010/wordprocessingShape" mc:Ignorable="w14 w15 wp14">
+  <w:abstractNum w:abstractNumId="0">
     <w:nsid w:val="FFFFFF89"/>
     <w:multiLevelType w:val="singleLevel"/>
     <w:tmpl w:val="C93A4136"/>
@@ -3330,7 +3190,7 @@
       </w:rPr>
     </w:lvl>
   </w:abstractNum>
-  <w:abstractNum w:abstractNumId="1" w15:restartNumberingAfterBreak="0">
+  <w:abstractNum w:abstractNumId="1">
     <w:nsid w:val="1829240E"/>
     <w:multiLevelType w:val="hybridMultilevel"/>
     <w:tmpl w:val="CFE0503E"/>
@@ -3443,7 +3303,7 @@
       </w:rPr>
     </w:lvl>
   </w:abstractNum>
-  <w:abstractNum w:abstractNumId="2" w15:restartNumberingAfterBreak="0">
+  <w:abstractNum w:abstractNumId="2">
     <w:nsid w:val="1CBF092F"/>
     <w:multiLevelType w:val="hybridMultilevel"/>
     <w:tmpl w:val="AB3C8834"/>
@@ -3556,7 +3416,7 @@
       </w:rPr>
     </w:lvl>
   </w:abstractNum>
-  <w:abstractNum w:abstractNumId="3" w15:restartNumberingAfterBreak="0">
+  <w:abstractNum w:abstractNumId="3">
     <w:nsid w:val="29A60850"/>
     <w:multiLevelType w:val="hybridMultilevel"/>
     <w:tmpl w:val="324CD938"/>
@@ -3669,7 +3529,7 @@
       </w:rPr>
     </w:lvl>
   </w:abstractNum>
-  <w:abstractNum w:abstractNumId="4" w15:restartNumberingAfterBreak="0">
+  <w:abstractNum w:abstractNumId="4">
     <w:nsid w:val="30EA3680"/>
     <w:multiLevelType w:val="hybridMultilevel"/>
     <w:tmpl w:val="0CB83EFC"/>
@@ -3782,7 +3642,7 @@
       </w:rPr>
     </w:lvl>
   </w:abstractNum>
-  <w:abstractNum w:abstractNumId="5" w15:restartNumberingAfterBreak="0">
+  <w:abstractNum w:abstractNumId="5">
     <w:nsid w:val="379341F8"/>
     <w:multiLevelType w:val="hybridMultilevel"/>
     <w:tmpl w:val="A26461C6"/>
@@ -3895,7 +3755,7 @@
       </w:rPr>
     </w:lvl>
   </w:abstractNum>
-  <w:abstractNum w:abstractNumId="6" w15:restartNumberingAfterBreak="0">
+  <w:abstractNum w:abstractNumId="6">
     <w:nsid w:val="38793635"/>
     <w:multiLevelType w:val="hybridMultilevel"/>
     <w:tmpl w:val="7B307742"/>
@@ -4008,7 +3868,7 @@
       </w:rPr>
     </w:lvl>
   </w:abstractNum>
-  <w:abstractNum w:abstractNumId="7" w15:restartNumberingAfterBreak="0">
+  <w:abstractNum w:abstractNumId="7">
     <w:nsid w:val="428A5926"/>
     <w:multiLevelType w:val="hybridMultilevel"/>
     <w:tmpl w:val="A9FEFB2C"/>
@@ -4121,7 +3981,7 @@
       </w:rPr>
     </w:lvl>
   </w:abstractNum>
-  <w:abstractNum w:abstractNumId="8" w15:restartNumberingAfterBreak="0">
+  <w:abstractNum w:abstractNumId="8">
     <w:nsid w:val="4790208D"/>
     <w:multiLevelType w:val="hybridMultilevel"/>
     <w:tmpl w:val="CEA07C0E"/>
@@ -4234,7 +4094,7 @@
       </w:rPr>
     </w:lvl>
   </w:abstractNum>
-  <w:abstractNum w:abstractNumId="9" w15:restartNumberingAfterBreak="0">
+  <w:abstractNum w:abstractNumId="9">
     <w:nsid w:val="4A61325E"/>
     <w:multiLevelType w:val="hybridMultilevel"/>
     <w:tmpl w:val="016E425E"/>
@@ -4347,7 +4207,7 @@
       </w:rPr>
     </w:lvl>
   </w:abstractNum>
-  <w:abstractNum w:abstractNumId="10" w15:restartNumberingAfterBreak="0">
+  <w:abstractNum w:abstractNumId="10">
     <w:nsid w:val="4C4118B5"/>
     <w:multiLevelType w:val="hybridMultilevel"/>
     <w:tmpl w:val="322AD70A"/>
@@ -4436,7 +4296,7 @@
       </w:pPr>
     </w:lvl>
   </w:abstractNum>
-  <w:abstractNum w:abstractNumId="11" w15:restartNumberingAfterBreak="0">
+  <w:abstractNum w:abstractNumId="11">
     <w:nsid w:val="4E6C4CF9"/>
     <w:multiLevelType w:val="hybridMultilevel"/>
     <w:tmpl w:val="53EC01E6"/>
@@ -4549,7 +4409,7 @@
       </w:rPr>
     </w:lvl>
   </w:abstractNum>
-  <w:abstractNum w:abstractNumId="12" w15:restartNumberingAfterBreak="0">
+  <w:abstractNum w:abstractNumId="12">
     <w:nsid w:val="515B67C9"/>
     <w:multiLevelType w:val="hybridMultilevel"/>
     <w:tmpl w:val="698EFE5E"/>
@@ -4661,7 +4521,7 @@
       </w:rPr>
     </w:lvl>
   </w:abstractNum>
-  <w:abstractNum w:abstractNumId="13" w15:restartNumberingAfterBreak="0">
+  <w:abstractNum w:abstractNumId="13">
     <w:nsid w:val="5D7E6D13"/>
     <w:multiLevelType w:val="hybridMultilevel"/>
     <w:tmpl w:val="26CCA594"/>
@@ -4774,7 +4634,7 @@
       </w:rPr>
     </w:lvl>
   </w:abstractNum>
-  <w:abstractNum w:abstractNumId="14" w15:restartNumberingAfterBreak="0">
+  <w:abstractNum w:abstractNumId="14">
     <w:nsid w:val="5DE84793"/>
     <w:multiLevelType w:val="hybridMultilevel"/>
     <w:tmpl w:val="06D2F388"/>
@@ -4887,7 +4747,7 @@
       </w:rPr>
     </w:lvl>
   </w:abstractNum>
-  <w:abstractNum w:abstractNumId="15" w15:restartNumberingAfterBreak="0">
+  <w:abstractNum w:abstractNumId="15">
     <w:nsid w:val="609F119D"/>
     <w:multiLevelType w:val="hybridMultilevel"/>
     <w:tmpl w:val="F15E4260"/>
@@ -5000,7 +4860,7 @@
       </w:rPr>
     </w:lvl>
   </w:abstractNum>
-  <w:abstractNum w:abstractNumId="16" w15:restartNumberingAfterBreak="0">
+  <w:abstractNum w:abstractNumId="16">
     <w:nsid w:val="64932E47"/>
     <w:multiLevelType w:val="hybridMultilevel"/>
     <w:tmpl w:val="29AACFE0"/>
@@ -5168,7 +5028,7 @@
 </file>
 
 <file path=word/styles.xml><?xml version="1.0" encoding="utf-8"?>
-<w:styles xmlns:mc="http://schemas.openxmlformats.org/markup-compatibility/2006" xmlns:r="http://schemas.openxmlformats.org/officeDocument/2006/relationships" xmlns:w="http://schemas.openxmlformats.org/wordprocessingml/2006/main" xmlns:w14="http://schemas.microsoft.com/office/word/2010/wordml" xmlns:w15="http://schemas.microsoft.com/office/word/2012/wordml" xmlns:w16cid="http://schemas.microsoft.com/office/word/2016/wordml/cid" xmlns:w16se="http://schemas.microsoft.com/office/word/2015/wordml/symex" mc:Ignorable="w14 w15 w16se w16cid">
+<w:styles xmlns:mc="http://schemas.openxmlformats.org/markup-compatibility/2006" xmlns:r="http://schemas.openxmlformats.org/officeDocument/2006/relationships" xmlns:w="http://schemas.openxmlformats.org/wordprocessingml/2006/main" xmlns:w14="http://schemas.microsoft.com/office/word/2010/wordml" xmlns:w15="http://schemas.microsoft.com/office/word/2012/wordml" mc:Ignorable="w14 w15">
   <w:docDefaults>
     <w:rPrDefault>
       <w:rPr>
@@ -5184,7 +5044,7 @@
       </w:pPr>
     </w:pPrDefault>
   </w:docDefaults>
-  <w:latentStyles w:defLockedState="0" w:defUIPriority="99" w:defSemiHidden="0" w:defUnhideWhenUsed="0" w:defQFormat="0" w:count="375">
+  <w:latentStyles w:defLockedState="0" w:defUIPriority="99" w:defSemiHidden="0" w:defUnhideWhenUsed="0" w:defQFormat="0" w:count="382">
     <w:lsdException w:name="Normal" w:uiPriority="0" w:qFormat="1"/>
     <w:lsdException w:name="heading 1" w:uiPriority="9" w:qFormat="1"/>
     <w:lsdException w:name="heading 2" w:semiHidden="1" w:uiPriority="9" w:unhideWhenUsed="1" w:qFormat="1"/>
@@ -5290,6 +5150,7 @@
     <w:lsdException w:name="HTML Sample" w:semiHidden="1" w:unhideWhenUsed="1"/>
     <w:lsdException w:name="HTML Typewriter" w:semiHidden="1" w:unhideWhenUsed="1"/>
     <w:lsdException w:name="HTML Variable" w:semiHidden="1" w:unhideWhenUsed="1"/>
+    <w:lsdException w:name="Normal Table" w:semiHidden="1" w:unhideWhenUsed="1"/>
     <w:lsdException w:name="annotation subject" w:semiHidden="1" w:unhideWhenUsed="1"/>
     <w:lsdException w:name="No List" w:semiHidden="1" w:unhideWhenUsed="1"/>
     <w:lsdException w:name="Outline List 1" w:semiHidden="1" w:unhideWhenUsed="1"/>
@@ -5333,8 +5194,10 @@
     <w:lsdException w:name="Table Elegant" w:semiHidden="1" w:unhideWhenUsed="1"/>
     <w:lsdException w:name="Table Professional" w:semiHidden="1" w:unhideWhenUsed="1"/>
     <w:lsdException w:name="Table Subtle 1" w:semiHidden="1" w:unhideWhenUsed="1"/>
+    <w:lsdException w:name="Table Subtle 2" w:semiHidden="1" w:unhideWhenUsed="1"/>
     <w:lsdException w:name="Table Web 1" w:semiHidden="1" w:unhideWhenUsed="1"/>
     <w:lsdException w:name="Table Web 2" w:semiHidden="1" w:unhideWhenUsed="1"/>
+    <w:lsdException w:name="Table Web 3" w:semiHidden="1" w:unhideWhenUsed="1"/>
     <w:lsdException w:name="Balloon Text" w:semiHidden="1" w:unhideWhenUsed="1"/>
     <w:lsdException w:name="Table Grid" w:uiPriority="39"/>
     <w:lsdException w:name="Table Theme" w:semiHidden="1" w:unhideWhenUsed="1"/>
@@ -5555,8 +5418,6 @@
     <w:lsdException w:name="List Table 7 Colorful Accent 6" w:uiPriority="52"/>
     <w:lsdException w:name="Mention" w:semiHidden="1" w:unhideWhenUsed="1"/>
     <w:lsdException w:name="Smart Hyperlink" w:semiHidden="1" w:unhideWhenUsed="1"/>
-    <w:lsdException w:name="Hashtag" w:semiHidden="1" w:unhideWhenUsed="1"/>
-    <w:lsdException w:name="Unresolved Mention" w:semiHidden="1" w:unhideWhenUsed="1"/>
   </w:latentStyles>
   <w:style w:type="paragraph" w:default="1" w:styleId="Normal">
     <w:name w:val="Normal"/>
@@ -5975,7 +5836,7 @@
 </file>
 
 <file path=customXml/itemProps1.xml><?xml version="1.0" encoding="utf-8"?>
-<ds:datastoreItem xmlns:ds="http://schemas.openxmlformats.org/officeDocument/2006/customXml" ds:itemID="{E26ED378-C295-4C34-A187-01627FEDCE57}">
+<ds:datastoreItem xmlns:ds="http://schemas.openxmlformats.org/officeDocument/2006/customXml" ds:itemID="{A2CCF34B-BBF4-6F45-9308-CCB93196FFE5}">
   <ds:schemaRefs>
     <ds:schemaRef ds:uri="http://schemas.openxmlformats.org/officeDocument/2006/bibliography"/>
   </ds:schemaRefs>

</xml_diff>